<commit_message>
filled out portion of Progress_Report
</commit_message>
<xml_diff>
--- a/DinoGame/Progress_Report.docx
+++ b/DinoGame/Progress_Report.docx
@@ -314,16 +314,8 @@
         <w:rPr>
           <w:rFonts w:ascii="Times New Roman" w:hAnsi="Times New Roman" w:cs="Times New Roman"/>
         </w:rPr>
-        <w:t xml:space="preserve">Ricardo Jimenez – raj18bl – </w:t>
-      </w:r>
-      <w:proofErr w:type="spellStart"/>
-      <w:r>
-        <w:rPr>
-          <w:rFonts w:ascii="Times New Roman" w:hAnsi="Times New Roman" w:cs="Times New Roman"/>
-        </w:rPr>
-        <w:t>JimenezPlusPlus</w:t>
-      </w:r>
-      <w:proofErr w:type="spellEnd"/>
+        <w:t>Ricardo Jimenez – raj18bl – JimenezPlusPlus</w:t>
+      </w:r>
     </w:p>
     <w:p>
       <w:pPr>
@@ -340,6 +332,12 @@
         </w:rPr>
         <w:t xml:space="preserve">Austin Leach – </w:t>
       </w:r>
+      <w:r>
+        <w:rPr>
+          <w:rFonts w:ascii="Times New Roman" w:hAnsi="Times New Roman" w:cs="Times New Roman"/>
+        </w:rPr>
+        <w:t>ajl16k - austinLeach</w:t>
+      </w:r>
     </w:p>
     <w:p>
       <w:pPr>
@@ -382,19 +380,11 @@
           <w:rFonts w:ascii="Times New Roman" w:hAnsi="Times New Roman" w:cs="Times New Roman"/>
         </w:rPr>
       </w:pPr>
-      <w:proofErr w:type="spellStart"/>
-      <w:r>
-        <w:rPr>
-          <w:rFonts w:ascii="Times New Roman" w:hAnsi="Times New Roman" w:cs="Times New Roman"/>
-        </w:rPr>
-        <w:t>TiRon</w:t>
-      </w:r>
-      <w:proofErr w:type="spellEnd"/>
-      <w:r>
-        <w:rPr>
-          <w:rFonts w:ascii="Times New Roman" w:hAnsi="Times New Roman" w:cs="Times New Roman"/>
-        </w:rPr>
-        <w:t xml:space="preserve"> Anderson – </w:t>
+      <w:r>
+        <w:rPr>
+          <w:rFonts w:ascii="Times New Roman" w:hAnsi="Times New Roman" w:cs="Times New Roman"/>
+        </w:rPr>
+        <w:t xml:space="preserve">TiRon Anderson – </w:t>
       </w:r>
     </w:p>
     <w:p>
@@ -1108,6 +1098,12 @@
         </w:rPr>
         <w:t xml:space="preserve">Austin Leach – </w:t>
       </w:r>
+      <w:r>
+        <w:rPr>
+          <w:rFonts w:ascii="Times New Roman" w:hAnsi="Times New Roman" w:cs="Times New Roman"/>
+        </w:rPr>
+        <w:t>Implemented Astronaut controller and the baby dinosaur that will follow you around along with coins and the UI elements updating the coin counter.</w:t>
+      </w:r>
     </w:p>
     <w:p>
       <w:pPr>
@@ -1162,19 +1158,11 @@
           <w:rFonts w:ascii="Times New Roman" w:hAnsi="Times New Roman" w:cs="Times New Roman"/>
         </w:rPr>
       </w:pPr>
-      <w:proofErr w:type="spellStart"/>
-      <w:r>
-        <w:rPr>
-          <w:rFonts w:ascii="Times New Roman" w:hAnsi="Times New Roman" w:cs="Times New Roman"/>
-        </w:rPr>
-        <w:t>TiRon</w:t>
-      </w:r>
-      <w:proofErr w:type="spellEnd"/>
-      <w:r>
-        <w:rPr>
-          <w:rFonts w:ascii="Times New Roman" w:hAnsi="Times New Roman" w:cs="Times New Roman"/>
-        </w:rPr>
-        <w:t xml:space="preserve"> Anderson – </w:t>
+      <w:r>
+        <w:rPr>
+          <w:rFonts w:ascii="Times New Roman" w:hAnsi="Times New Roman" w:cs="Times New Roman"/>
+        </w:rPr>
+        <w:t xml:space="preserve">TiRon Anderson – </w:t>
       </w:r>
     </w:p>
     <w:p>
@@ -1234,15 +1222,31 @@
     </w:p>
     <w:p>
       <w:pPr>
+        <w:pStyle w:val="ListParagraph"/>
         <w:spacing w:before="120" w:after="120" w:line="240" w:lineRule="auto"/>
         <w:ind w:left="360"/>
         <w:rPr>
           <w:rFonts w:ascii="Times New Roman" w:eastAsia="Times New Roman" w:hAnsi="Times New Roman" w:cs="Times New Roman"/>
-          <w:bCs/>
-        </w:rPr>
-      </w:pPr>
+        </w:rPr>
+      </w:pPr>
+      <w:r>
+        <w:rPr>
+          <w:rFonts w:ascii="Times New Roman" w:eastAsia="Times New Roman" w:hAnsi="Times New Roman" w:cs="Times New Roman"/>
+        </w:rPr>
+        <w:t>Combat System – Austin Leach</w:t>
+      </w:r>
       <w:bookmarkStart w:id="0" w:name="_GoBack"/>
       <w:bookmarkEnd w:id="0"/>
+    </w:p>
+    <w:p>
+      <w:pPr>
+        <w:spacing w:before="120" w:after="120" w:line="240" w:lineRule="auto"/>
+        <w:ind w:left="360"/>
+        <w:rPr>
+          <w:rFonts w:ascii="Times New Roman" w:eastAsia="Times New Roman" w:hAnsi="Times New Roman" w:cs="Times New Roman"/>
+          <w:bCs/>
+        </w:rPr>
+      </w:pPr>
     </w:p>
     <w:p>
       <w:pPr>
@@ -1737,7 +1741,7 @@
       </w:pPr>
     </w:pPrDefault>
   </w:docDefaults>
-  <w:latentStyles w:defLockedState="0" w:defUIPriority="99" w:defSemiHidden="0" w:defUnhideWhenUsed="0" w:defQFormat="0" w:count="375">
+  <w:latentStyles w:defLockedState="0" w:defUIPriority="99" w:defSemiHidden="0" w:defUnhideWhenUsed="0" w:defQFormat="0" w:count="376">
     <w:lsdException w:name="Normal" w:uiPriority="0" w:qFormat="1"/>
     <w:lsdException w:name="heading 1" w:uiPriority="0" w:qFormat="1"/>
     <w:lsdException w:name="heading 2" w:semiHidden="1" w:uiPriority="9" w:unhideWhenUsed="1" w:qFormat="1"/>
@@ -1843,7 +1847,6 @@
     <w:lsdException w:name="HTML Sample" w:semiHidden="1" w:unhideWhenUsed="1"/>
     <w:lsdException w:name="HTML Typewriter" w:semiHidden="1" w:unhideWhenUsed="1"/>
     <w:lsdException w:name="HTML Variable" w:semiHidden="1" w:unhideWhenUsed="1"/>
-    <w:lsdException w:name="Normal Table" w:semiHidden="1" w:unhideWhenUsed="1"/>
     <w:lsdException w:name="annotation subject" w:semiHidden="1" w:unhideWhenUsed="1"/>
     <w:lsdException w:name="No List" w:semiHidden="1" w:unhideWhenUsed="1"/>
     <w:lsdException w:name="Outline List 1" w:semiHidden="1" w:unhideWhenUsed="1"/>
@@ -1890,10 +1893,8 @@
     <w:lsdException w:name="Table Subtle 2" w:semiHidden="1" w:unhideWhenUsed="1"/>
     <w:lsdException w:name="Table Web 1" w:semiHidden="1" w:unhideWhenUsed="1"/>
     <w:lsdException w:name="Table Web 2" w:semiHidden="1" w:unhideWhenUsed="1"/>
-    <w:lsdException w:name="Table Web 3" w:semiHidden="1" w:unhideWhenUsed="1"/>
     <w:lsdException w:name="Balloon Text" w:semiHidden="1" w:unhideWhenUsed="1"/>
     <w:lsdException w:name="Table Grid" w:uiPriority="39"/>
-    <w:lsdException w:name="Table Theme" w:semiHidden="1" w:unhideWhenUsed="1"/>
     <w:lsdException w:name="Placeholder Text" w:semiHidden="1"/>
     <w:lsdException w:name="No Spacing" w:uiPriority="1" w:qFormat="1"/>
     <w:lsdException w:name="Light Shading" w:uiPriority="60"/>
@@ -2104,6 +2105,7 @@
     <w:lsdException w:name="Smart Hyperlink" w:semiHidden="1" w:unhideWhenUsed="1"/>
     <w:lsdException w:name="Hashtag" w:semiHidden="1" w:unhideWhenUsed="1"/>
     <w:lsdException w:name="Unresolved Mention" w:semiHidden="1" w:unhideWhenUsed="1"/>
+    <w:lsdException w:name="Smart Link" w:semiHidden="1" w:unhideWhenUsed="1"/>
   </w:latentStyles>
   <w:style w:type="paragraph" w:default="1" w:styleId="Normal">
     <w:name w:val="Normal"/>

</xml_diff>

<commit_message>
Increment 1 - Update 4 RJ
Video link added to progress report.
</commit_message>
<xml_diff>
--- a/DinoGame/Progress_Report.docx
+++ b/DinoGame/Progress_Report.docx
@@ -1,6 +1,6 @@
 
 <file path=word/document.xml><?xml version="1.0" encoding="utf-8"?>
-<w:document xmlns:wpc="http://schemas.microsoft.com/office/word/2010/wordprocessingCanvas" xmlns:cx="http://schemas.microsoft.com/office/drawing/2014/chartex" xmlns:cx1="http://schemas.microsoft.com/office/drawing/2015/9/8/chartex" xmlns:cx2="http://schemas.microsoft.com/office/drawing/2015/10/21/chartex" xmlns:cx3="http://schemas.microsoft.com/office/drawing/2016/5/9/chartex" xmlns:cx4="http://schemas.microsoft.com/office/drawing/2016/5/10/chartex" xmlns:cx5="http://schemas.microsoft.com/office/drawing/2016/5/11/chartex" xmlns:cx6="http://schemas.microsoft.com/office/drawing/2016/5/12/chartex" xmlns:cx7="http://schemas.microsoft.com/office/drawing/2016/5/13/chartex" xmlns:cx8="http://schemas.microsoft.com/office/drawing/2016/5/14/chartex" xmlns:mc="http://schemas.openxmlformats.org/markup-compatibility/2006" xmlns:aink="http://schemas.microsoft.com/office/drawing/2016/ink" xmlns:am3d="http://schemas.microsoft.com/office/drawing/2017/model3d" xmlns:o="urn:schemas-microsoft-com:office:office" xmlns:r="http://schemas.openxmlformats.org/officeDocument/2006/relationships" xmlns:m="http://schemas.openxmlformats.org/officeDocument/2006/math" xmlns:v="urn:schemas-microsoft-com:vml" xmlns:wp14="http://schemas.microsoft.com/office/word/2010/wordprocessingDrawing" xmlns:wp="http://schemas.openxmlformats.org/drawingml/2006/wordprocessingDrawing" xmlns:w10="urn:schemas-microsoft-com:office:word" xmlns:w="http://schemas.openxmlformats.org/wordprocessingml/2006/main" xmlns:w14="http://schemas.microsoft.com/office/word/2010/wordml" xmlns:w15="http://schemas.microsoft.com/office/word/2012/wordml" xmlns:w16cex="http://schemas.microsoft.com/office/word/2018/wordml/cex" xmlns:w16cid="http://schemas.microsoft.com/office/word/2016/wordml/cid" xmlns:w16="http://schemas.microsoft.com/office/word/2018/wordml" xmlns:w16se="http://schemas.microsoft.com/office/word/2015/wordml/symex" xmlns:wpg="http://schemas.microsoft.com/office/word/2010/wordprocessingGroup" xmlns:wpi="http://schemas.microsoft.com/office/word/2010/wordprocessingInk" xmlns:wne="http://schemas.microsoft.com/office/word/2006/wordml" xmlns:wps="http://schemas.microsoft.com/office/word/2010/wordprocessingShape" mc:Ignorable="w14 w15 w16se w16cid w16 w16cex wp14">
+<w:document xmlns:wpc="http://schemas.microsoft.com/office/word/2010/wordprocessingCanvas" xmlns:cx="http://schemas.microsoft.com/office/drawing/2014/chartex" xmlns:cx1="http://schemas.microsoft.com/office/drawing/2015/9/8/chartex" xmlns:cx2="http://schemas.microsoft.com/office/drawing/2015/10/21/chartex" xmlns:cx3="http://schemas.microsoft.com/office/drawing/2016/5/9/chartex" xmlns:cx4="http://schemas.microsoft.com/office/drawing/2016/5/10/chartex" xmlns:cx5="http://schemas.microsoft.com/office/drawing/2016/5/11/chartex" xmlns:cx6="http://schemas.microsoft.com/office/drawing/2016/5/12/chartex" xmlns:cx7="http://schemas.microsoft.com/office/drawing/2016/5/13/chartex" xmlns:cx8="http://schemas.microsoft.com/office/drawing/2016/5/14/chartex" xmlns:mc="http://schemas.openxmlformats.org/markup-compatibility/2006" xmlns:aink="http://schemas.microsoft.com/office/drawing/2016/ink" xmlns:am3d="http://schemas.microsoft.com/office/drawing/2017/model3d" xmlns:o="urn:schemas-microsoft-com:office:office" xmlns:r="http://schemas.openxmlformats.org/officeDocument/2006/relationships" xmlns:m="http://schemas.openxmlformats.org/officeDocument/2006/math" xmlns:v="urn:schemas-microsoft-com:vml" xmlns:wp14="http://schemas.microsoft.com/office/word/2010/wordprocessingDrawing" xmlns:wp="http://schemas.openxmlformats.org/drawingml/2006/wordprocessingDrawing" xmlns:w10="urn:schemas-microsoft-com:office:word" xmlns:w="http://schemas.openxmlformats.org/wordprocessingml/2006/main" xmlns:w14="http://schemas.microsoft.com/office/word/2010/wordml" xmlns:w15="http://schemas.microsoft.com/office/word/2012/wordml" xmlns:w16cid="http://schemas.microsoft.com/office/word/2016/wordml/cid" xmlns:w16se="http://schemas.microsoft.com/office/word/2015/wordml/symex" xmlns:wpg="http://schemas.microsoft.com/office/word/2010/wordprocessingGroup" xmlns:wpi="http://schemas.microsoft.com/office/word/2010/wordprocessingInk" xmlns:wne="http://schemas.microsoft.com/office/word/2006/wordml" xmlns:wps="http://schemas.microsoft.com/office/word/2010/wordprocessingShape" mc:Ignorable="w14 w15 w16se w16cid wp14">
   <w:body>
     <w:p>
       <w:pPr>
@@ -240,8 +240,16 @@
         <w:rPr>
           <w:rFonts w:ascii="Times New Roman" w:hAnsi="Times New Roman" w:cs="Times New Roman"/>
         </w:rPr>
-        <w:t>Ricardo Jimenez – raj18bl – JimenezPlusPlus</w:t>
-      </w:r>
+        <w:t xml:space="preserve">Ricardo Jimenez – raj18bl – </w:t>
+      </w:r>
+      <w:proofErr w:type="spellStart"/>
+      <w:r>
+        <w:rPr>
+          <w:rFonts w:ascii="Times New Roman" w:hAnsi="Times New Roman" w:cs="Times New Roman"/>
+        </w:rPr>
+        <w:t>JimenezPlusPlus</w:t>
+      </w:r>
+      <w:proofErr w:type="spellEnd"/>
     </w:p>
     <w:p>
       <w:pPr>
@@ -262,8 +270,16 @@
         <w:rPr>
           <w:rFonts w:ascii="Times New Roman" w:hAnsi="Times New Roman" w:cs="Times New Roman"/>
         </w:rPr>
-        <w:t>ajl16k - austinLeach</w:t>
-      </w:r>
+        <w:t xml:space="preserve">ajl16k - </w:t>
+      </w:r>
+      <w:proofErr w:type="spellStart"/>
+      <w:r>
+        <w:rPr>
+          <w:rFonts w:ascii="Times New Roman" w:hAnsi="Times New Roman" w:cs="Times New Roman"/>
+        </w:rPr>
+        <w:t>austinLeach</w:t>
+      </w:r>
+      <w:proofErr w:type="spellEnd"/>
     </w:p>
     <w:p>
       <w:pPr>
@@ -280,12 +296,6 @@
         </w:rPr>
         <w:t xml:space="preserve">Bradford Greene – </w:t>
       </w:r>
-      <w:r>
-        <w:rPr>
-          <w:rFonts w:ascii="Times New Roman" w:hAnsi="Times New Roman" w:cs="Times New Roman"/>
-        </w:rPr>
-        <w:t>big16 – warthogger14 – big16@my.fsu.edu</w:t>
-      </w:r>
     </w:p>
     <w:p>
       <w:pPr>
@@ -318,11 +328,19 @@
           <w:rFonts w:ascii="Times New Roman" w:hAnsi="Times New Roman" w:cs="Times New Roman"/>
         </w:rPr>
       </w:pPr>
-      <w:r>
-        <w:rPr>
-          <w:rFonts w:ascii="Times New Roman" w:hAnsi="Times New Roman" w:cs="Times New Roman"/>
-        </w:rPr>
-        <w:t xml:space="preserve">TiRon Anderson – </w:t>
+      <w:proofErr w:type="spellStart"/>
+      <w:r>
+        <w:rPr>
+          <w:rFonts w:ascii="Times New Roman" w:hAnsi="Times New Roman" w:cs="Times New Roman"/>
+        </w:rPr>
+        <w:t>TiRon</w:t>
+      </w:r>
+      <w:proofErr w:type="spellEnd"/>
+      <w:r>
+        <w:rPr>
+          <w:rFonts w:ascii="Times New Roman" w:hAnsi="Times New Roman" w:cs="Times New Roman"/>
+        </w:rPr>
+        <w:t xml:space="preserve"> Anderson – </w:t>
       </w:r>
     </w:p>
     <w:p>
@@ -1190,11 +1208,19 @@
           <w:rFonts w:ascii="Times New Roman" w:hAnsi="Times New Roman" w:cs="Times New Roman"/>
         </w:rPr>
       </w:pPr>
-      <w:r>
-        <w:rPr>
-          <w:rFonts w:ascii="Times New Roman" w:hAnsi="Times New Roman" w:cs="Times New Roman"/>
-        </w:rPr>
-        <w:t xml:space="preserve">TiRon Anderson – </w:t>
+      <w:proofErr w:type="spellStart"/>
+      <w:r>
+        <w:rPr>
+          <w:rFonts w:ascii="Times New Roman" w:hAnsi="Times New Roman" w:cs="Times New Roman"/>
+        </w:rPr>
+        <w:t>TiRon</w:t>
+      </w:r>
+      <w:proofErr w:type="spellEnd"/>
+      <w:r>
+        <w:rPr>
+          <w:rFonts w:ascii="Times New Roman" w:hAnsi="Times New Roman" w:cs="Times New Roman"/>
+        </w:rPr>
+        <w:t xml:space="preserve"> Anderson – </w:t>
       </w:r>
     </w:p>
     <w:p>
@@ -1357,25 +1383,27 @@
         <w:rPr>
           <w:rFonts w:ascii="Times New Roman" w:eastAsia="Times New Roman" w:hAnsi="Times New Roman" w:cs="Times New Roman"/>
           <w:b/>
-          <w:i/>
-        </w:rPr>
-      </w:pPr>
-      <w:r>
-        <w:rPr>
-          <w:rFonts w:ascii="Times New Roman" w:eastAsia="Times New Roman" w:hAnsi="Times New Roman" w:cs="Times New Roman"/>
-          <w:bCs/>
-          <w:i/>
-        </w:rPr>
-        <w:t>Paste here the link to your video</w:t>
-      </w:r>
-      <w:r>
-        <w:rPr>
-          <w:rFonts w:ascii="Times New Roman" w:eastAsia="Times New Roman" w:hAnsi="Times New Roman" w:cs="Times New Roman"/>
-          <w:bCs/>
-          <w:i/>
-        </w:rPr>
-        <w:t>.</w:t>
-      </w:r>
+        </w:rPr>
+      </w:pPr>
+      <w:hyperlink r:id="rId5" w:history="1">
+        <w:r>
+          <w:rPr>
+            <w:rStyle w:val="Hyperlink"/>
+            <w:rFonts w:ascii="Times New Roman" w:eastAsia="Times New Roman" w:hAnsi="Times New Roman" w:cs="Times New Roman"/>
+            <w:bCs/>
+          </w:rPr>
+          <w:t>https://drive.google.com/file/d/1CsBIWaxAiV_0OTIqkpfs9APocjsyPthP/view?usp=sharing</w:t>
+        </w:r>
+      </w:hyperlink>
+      <w:r>
+        <w:rPr>
+          <w:rFonts w:ascii="Times New Roman" w:eastAsia="Times New Roman" w:hAnsi="Times New Roman" w:cs="Times New Roman"/>
+          <w:bCs/>
+        </w:rPr>
+        <w:t xml:space="preserve"> </w:t>
+      </w:r>
+      <w:bookmarkStart w:id="0" w:name="_GoBack"/>
+      <w:bookmarkEnd w:id="0"/>
     </w:p>
     <w:sectPr>
       <w:pgSz w:w="12240" w:h="15840"/>
@@ -1388,7 +1416,7 @@
 </file>
 
 <file path=word/numbering.xml><?xml version="1.0" encoding="utf-8"?>
-<w:numbering xmlns:wpc="http://schemas.microsoft.com/office/word/2010/wordprocessingCanvas" xmlns:cx="http://schemas.microsoft.com/office/drawing/2014/chartex" xmlns:cx1="http://schemas.microsoft.com/office/drawing/2015/9/8/chartex" xmlns:cx2="http://schemas.microsoft.com/office/drawing/2015/10/21/chartex" xmlns:cx3="http://schemas.microsoft.com/office/drawing/2016/5/9/chartex" xmlns:cx4="http://schemas.microsoft.com/office/drawing/2016/5/10/chartex" xmlns:cx5="http://schemas.microsoft.com/office/drawing/2016/5/11/chartex" xmlns:cx6="http://schemas.microsoft.com/office/drawing/2016/5/12/chartex" xmlns:cx7="http://schemas.microsoft.com/office/drawing/2016/5/13/chartex" xmlns:cx8="http://schemas.microsoft.com/office/drawing/2016/5/14/chartex" xmlns:mc="http://schemas.openxmlformats.org/markup-compatibility/2006" xmlns:aink="http://schemas.microsoft.com/office/drawing/2016/ink" xmlns:am3d="http://schemas.microsoft.com/office/drawing/2017/model3d" xmlns:o="urn:schemas-microsoft-com:office:office" xmlns:r="http://schemas.openxmlformats.org/officeDocument/2006/relationships" xmlns:m="http://schemas.openxmlformats.org/officeDocument/2006/math" xmlns:v="urn:schemas-microsoft-com:vml" xmlns:wp14="http://schemas.microsoft.com/office/word/2010/wordprocessingDrawing" xmlns:wp="http://schemas.openxmlformats.org/drawingml/2006/wordprocessingDrawing" xmlns:w10="urn:schemas-microsoft-com:office:word" xmlns:w="http://schemas.openxmlformats.org/wordprocessingml/2006/main" xmlns:w14="http://schemas.microsoft.com/office/word/2010/wordml" xmlns:w15="http://schemas.microsoft.com/office/word/2012/wordml" xmlns:w16cex="http://schemas.microsoft.com/office/word/2018/wordml/cex" xmlns:w16cid="http://schemas.microsoft.com/office/word/2016/wordml/cid" xmlns:w16="http://schemas.microsoft.com/office/word/2018/wordml" xmlns:w16se="http://schemas.microsoft.com/office/word/2015/wordml/symex" xmlns:wpg="http://schemas.microsoft.com/office/word/2010/wordprocessingGroup" xmlns:wpi="http://schemas.microsoft.com/office/word/2010/wordprocessingInk" xmlns:wne="http://schemas.microsoft.com/office/word/2006/wordml" xmlns:wps="http://schemas.microsoft.com/office/word/2010/wordprocessingShape" mc:Ignorable="w14 w15 w16se w16cid w16 w16cex wp14">
+<w:numbering xmlns:wpc="http://schemas.microsoft.com/office/word/2010/wordprocessingCanvas" xmlns:cx="http://schemas.microsoft.com/office/drawing/2014/chartex" xmlns:cx1="http://schemas.microsoft.com/office/drawing/2015/9/8/chartex" xmlns:cx2="http://schemas.microsoft.com/office/drawing/2015/10/21/chartex" xmlns:cx3="http://schemas.microsoft.com/office/drawing/2016/5/9/chartex" xmlns:cx4="http://schemas.microsoft.com/office/drawing/2016/5/10/chartex" xmlns:cx5="http://schemas.microsoft.com/office/drawing/2016/5/11/chartex" xmlns:cx6="http://schemas.microsoft.com/office/drawing/2016/5/12/chartex" xmlns:cx7="http://schemas.microsoft.com/office/drawing/2016/5/13/chartex" xmlns:cx8="http://schemas.microsoft.com/office/drawing/2016/5/14/chartex" xmlns:mc="http://schemas.openxmlformats.org/markup-compatibility/2006" xmlns:aink="http://schemas.microsoft.com/office/drawing/2016/ink" xmlns:am3d="http://schemas.microsoft.com/office/drawing/2017/model3d" xmlns:o="urn:schemas-microsoft-com:office:office" xmlns:r="http://schemas.openxmlformats.org/officeDocument/2006/relationships" xmlns:m="http://schemas.openxmlformats.org/officeDocument/2006/math" xmlns:v="urn:schemas-microsoft-com:vml" xmlns:wp14="http://schemas.microsoft.com/office/word/2010/wordprocessingDrawing" xmlns:wp="http://schemas.openxmlformats.org/drawingml/2006/wordprocessingDrawing" xmlns:w10="urn:schemas-microsoft-com:office:word" xmlns:w="http://schemas.openxmlformats.org/wordprocessingml/2006/main" xmlns:w14="http://schemas.microsoft.com/office/word/2010/wordml" xmlns:w15="http://schemas.microsoft.com/office/word/2012/wordml" xmlns:w16cid="http://schemas.microsoft.com/office/word/2016/wordml/cid" xmlns:w16se="http://schemas.microsoft.com/office/word/2015/wordml/symex" xmlns:wpg="http://schemas.microsoft.com/office/word/2010/wordprocessingGroup" xmlns:wpi="http://schemas.microsoft.com/office/word/2010/wordprocessingInk" xmlns:wne="http://schemas.microsoft.com/office/word/2006/wordml" xmlns:wps="http://schemas.microsoft.com/office/word/2010/wordprocessingShape" mc:Ignorable="w14 w15 w16se w16cid wp14">
   <w:abstractNum w:abstractNumId="0" w15:restartNumberingAfterBreak="0">
     <w:nsid w:val="13C34168"/>
     <w:multiLevelType w:val="hybridMultilevel"/>
@@ -2035,7 +2063,7 @@
 </file>
 
 <file path=word/styles.xml><?xml version="1.0" encoding="utf-8"?>
-<w:styles xmlns:mc="http://schemas.openxmlformats.org/markup-compatibility/2006" xmlns:r="http://schemas.openxmlformats.org/officeDocument/2006/relationships" xmlns:w="http://schemas.openxmlformats.org/wordprocessingml/2006/main" xmlns:w14="http://schemas.microsoft.com/office/word/2010/wordml" xmlns:w15="http://schemas.microsoft.com/office/word/2012/wordml" xmlns:w16cex="http://schemas.microsoft.com/office/word/2018/wordml/cex" xmlns:w16cid="http://schemas.microsoft.com/office/word/2016/wordml/cid" xmlns:w16="http://schemas.microsoft.com/office/word/2018/wordml" xmlns:w16se="http://schemas.microsoft.com/office/word/2015/wordml/symex" mc:Ignorable="w14 w15 w16se w16cid w16 w16cex">
+<w:styles xmlns:mc="http://schemas.openxmlformats.org/markup-compatibility/2006" xmlns:r="http://schemas.openxmlformats.org/officeDocument/2006/relationships" xmlns:w="http://schemas.openxmlformats.org/wordprocessingml/2006/main" xmlns:w14="http://schemas.microsoft.com/office/word/2010/wordml" xmlns:w15="http://schemas.microsoft.com/office/word/2012/wordml" xmlns:w16cid="http://schemas.microsoft.com/office/word/2016/wordml/cid" xmlns:w16se="http://schemas.microsoft.com/office/word/2015/wordml/symex" mc:Ignorable="w14 w15 w16se w16cid">
   <w:docDefaults>
     <w:rPrDefault>
       <w:rPr>
@@ -2051,7 +2079,7 @@
       </w:pPr>
     </w:pPrDefault>
   </w:docDefaults>
-  <w:latentStyles w:defLockedState="0" w:defUIPriority="99" w:defSemiHidden="0" w:defUnhideWhenUsed="0" w:defQFormat="0" w:count="376">
+  <w:latentStyles w:defLockedState="0" w:defUIPriority="99" w:defSemiHidden="0" w:defUnhideWhenUsed="0" w:defQFormat="0" w:count="375">
     <w:lsdException w:name="Normal" w:uiPriority="0" w:qFormat="1"/>
     <w:lsdException w:name="heading 1" w:uiPriority="0" w:qFormat="1"/>
     <w:lsdException w:name="heading 2" w:semiHidden="1" w:uiPriority="9" w:unhideWhenUsed="1" w:qFormat="1"/>
@@ -2418,7 +2446,6 @@
     <w:lsdException w:name="Smart Hyperlink" w:semiHidden="1" w:unhideWhenUsed="1"/>
     <w:lsdException w:name="Hashtag" w:semiHidden="1" w:unhideWhenUsed="1"/>
     <w:lsdException w:name="Unresolved Mention" w:semiHidden="1" w:unhideWhenUsed="1"/>
-    <w:lsdException w:name="Smart Link" w:semiHidden="1" w:unhideWhenUsed="1"/>
   </w:latentStyles>
   <w:style w:type="paragraph" w:default="1" w:styleId="Normal">
     <w:name w:val="Normal"/>
@@ -2496,6 +2523,29 @@
       <w:ind w:left="720"/>
       <w:contextualSpacing/>
     </w:pPr>
+  </w:style>
+  <w:style w:type="character" w:styleId="Hyperlink">
+    <w:name w:val="Hyperlink"/>
+    <w:basedOn w:val="DefaultParagraphFont"/>
+    <w:uiPriority w:val="99"/>
+    <w:unhideWhenUsed/>
+    <w:rsid w:val="00A41A89"/>
+    <w:rPr>
+      <w:color w:val="0563C1" w:themeColor="hyperlink"/>
+      <w:u w:val="single"/>
+    </w:rPr>
+  </w:style>
+  <w:style w:type="character" w:styleId="UnresolvedMention">
+    <w:name w:val="Unresolved Mention"/>
+    <w:basedOn w:val="DefaultParagraphFont"/>
+    <w:uiPriority w:val="99"/>
+    <w:semiHidden/>
+    <w:unhideWhenUsed/>
+    <w:rsid w:val="00A41A89"/>
+    <w:rPr>
+      <w:color w:val="605E5C"/>
+      <w:shd w:val="clear" w:color="auto" w:fill="E1DFDD"/>
+    </w:rPr>
   </w:style>
 </w:styles>
 </file>

</xml_diff>

<commit_message>
T_Rex.cs and minor clean up
Removing duplicate file of progress report. Adding T-Rex script, still in progress. Can be used for template of all dinosaurs.
</commit_message>
<xml_diff>
--- a/DinoGame/Progress_Report.docx
+++ b/DinoGame/Progress_Report.docx
@@ -1,6 +1,6 @@
 
 <file path=word/document.xml><?xml version="1.0" encoding="utf-8"?>
-<w:document xmlns:wpc="http://schemas.microsoft.com/office/word/2010/wordprocessingCanvas" xmlns:cx="http://schemas.microsoft.com/office/drawing/2014/chartex" xmlns:cx1="http://schemas.microsoft.com/office/drawing/2015/9/8/chartex" xmlns:cx2="http://schemas.microsoft.com/office/drawing/2015/10/21/chartex" xmlns:cx3="http://schemas.microsoft.com/office/drawing/2016/5/9/chartex" xmlns:cx4="http://schemas.microsoft.com/office/drawing/2016/5/10/chartex" xmlns:cx5="http://schemas.microsoft.com/office/drawing/2016/5/11/chartex" xmlns:cx6="http://schemas.microsoft.com/office/drawing/2016/5/12/chartex" xmlns:cx7="http://schemas.microsoft.com/office/drawing/2016/5/13/chartex" xmlns:cx8="http://schemas.microsoft.com/office/drawing/2016/5/14/chartex" xmlns:mc="http://schemas.openxmlformats.org/markup-compatibility/2006" xmlns:aink="http://schemas.microsoft.com/office/drawing/2016/ink" xmlns:am3d="http://schemas.microsoft.com/office/drawing/2017/model3d" xmlns:o="urn:schemas-microsoft-com:office:office" xmlns:r="http://schemas.openxmlformats.org/officeDocument/2006/relationships" xmlns:m="http://schemas.openxmlformats.org/officeDocument/2006/math" xmlns:v="urn:schemas-microsoft-com:vml" xmlns:wp14="http://schemas.microsoft.com/office/word/2010/wordprocessingDrawing" xmlns:wp="http://schemas.openxmlformats.org/drawingml/2006/wordprocessingDrawing" xmlns:w10="urn:schemas-microsoft-com:office:word" xmlns:w="http://schemas.openxmlformats.org/wordprocessingml/2006/main" xmlns:w14="http://schemas.microsoft.com/office/word/2010/wordml" xmlns:w15="http://schemas.microsoft.com/office/word/2012/wordml" xmlns:w16cex="http://schemas.microsoft.com/office/word/2018/wordml/cex" xmlns:w16cid="http://schemas.microsoft.com/office/word/2016/wordml/cid" xmlns:w16="http://schemas.microsoft.com/office/word/2018/wordml" xmlns:w16se="http://schemas.microsoft.com/office/word/2015/wordml/symex" xmlns:wpg="http://schemas.microsoft.com/office/word/2010/wordprocessingGroup" xmlns:wpi="http://schemas.microsoft.com/office/word/2010/wordprocessingInk" xmlns:wne="http://schemas.microsoft.com/office/word/2006/wordml" xmlns:wps="http://schemas.microsoft.com/office/word/2010/wordprocessingShape" mc:Ignorable="w14 w15 w16se w16cid w16 w16cex wp14">
+<w:document xmlns:wpc="http://schemas.microsoft.com/office/word/2010/wordprocessingCanvas" xmlns:cx="http://schemas.microsoft.com/office/drawing/2014/chartex" xmlns:cx1="http://schemas.microsoft.com/office/drawing/2015/9/8/chartex" xmlns:cx2="http://schemas.microsoft.com/office/drawing/2015/10/21/chartex" xmlns:cx3="http://schemas.microsoft.com/office/drawing/2016/5/9/chartex" xmlns:cx4="http://schemas.microsoft.com/office/drawing/2016/5/10/chartex" xmlns:cx5="http://schemas.microsoft.com/office/drawing/2016/5/11/chartex" xmlns:cx6="http://schemas.microsoft.com/office/drawing/2016/5/12/chartex" xmlns:cx7="http://schemas.microsoft.com/office/drawing/2016/5/13/chartex" xmlns:cx8="http://schemas.microsoft.com/office/drawing/2016/5/14/chartex" xmlns:mc="http://schemas.openxmlformats.org/markup-compatibility/2006" xmlns:aink="http://schemas.microsoft.com/office/drawing/2016/ink" xmlns:am3d="http://schemas.microsoft.com/office/drawing/2017/model3d" xmlns:o="urn:schemas-microsoft-com:office:office" xmlns:r="http://schemas.openxmlformats.org/officeDocument/2006/relationships" xmlns:m="http://schemas.openxmlformats.org/officeDocument/2006/math" xmlns:v="urn:schemas-microsoft-com:vml" xmlns:wp14="http://schemas.microsoft.com/office/word/2010/wordprocessingDrawing" xmlns:wp="http://schemas.openxmlformats.org/drawingml/2006/wordprocessingDrawing" xmlns:w10="urn:schemas-microsoft-com:office:word" xmlns:w="http://schemas.openxmlformats.org/wordprocessingml/2006/main" xmlns:w14="http://schemas.microsoft.com/office/word/2010/wordml" xmlns:w15="http://schemas.microsoft.com/office/word/2012/wordml" xmlns:w16cid="http://schemas.microsoft.com/office/word/2016/wordml/cid" xmlns:w16se="http://schemas.microsoft.com/office/word/2015/wordml/symex" xmlns:wpg="http://schemas.microsoft.com/office/word/2010/wordprocessingGroup" xmlns:wpi="http://schemas.microsoft.com/office/word/2010/wordprocessingInk" xmlns:wne="http://schemas.microsoft.com/office/word/2006/wordml" xmlns:wps="http://schemas.microsoft.com/office/word/2010/wordprocessingShape" mc:Ignorable="w14 w15 w16se w16cid wp14">
   <w:body>
     <w:p>
       <w:pPr>
@@ -240,8 +240,16 @@
         <w:rPr>
           <w:rFonts w:ascii="Times New Roman" w:hAnsi="Times New Roman" w:cs="Times New Roman"/>
         </w:rPr>
-        <w:t>Ricardo Jimenez – raj18bl – JimenezPlusPlus</w:t>
-      </w:r>
+        <w:t xml:space="preserve">Ricardo Jimenez – raj18bl – </w:t>
+      </w:r>
+      <w:proofErr w:type="spellStart"/>
+      <w:r>
+        <w:rPr>
+          <w:rFonts w:ascii="Times New Roman" w:hAnsi="Times New Roman" w:cs="Times New Roman"/>
+        </w:rPr>
+        <w:t>JimenezPlusPlus</w:t>
+      </w:r>
+      <w:proofErr w:type="spellEnd"/>
     </w:p>
     <w:p>
       <w:pPr>
@@ -262,8 +270,16 @@
         <w:rPr>
           <w:rFonts w:ascii="Times New Roman" w:hAnsi="Times New Roman" w:cs="Times New Roman"/>
         </w:rPr>
-        <w:t>ajl16k - austinLeach</w:t>
-      </w:r>
+        <w:t xml:space="preserve">ajl16k - </w:t>
+      </w:r>
+      <w:proofErr w:type="spellStart"/>
+      <w:r>
+        <w:rPr>
+          <w:rFonts w:ascii="Times New Roman" w:hAnsi="Times New Roman" w:cs="Times New Roman"/>
+        </w:rPr>
+        <w:t>austinLeach</w:t>
+      </w:r>
+      <w:proofErr w:type="spellEnd"/>
     </w:p>
     <w:p>
       <w:pPr>
@@ -318,12 +334,36 @@
           <w:rFonts w:ascii="Times New Roman" w:hAnsi="Times New Roman" w:cs="Times New Roman"/>
         </w:rPr>
       </w:pPr>
-      <w:r>
-        <w:rPr>
-          <w:rFonts w:ascii="Times New Roman" w:hAnsi="Times New Roman" w:cs="Times New Roman"/>
-        </w:rPr>
-        <w:t xml:space="preserve">TiRon Anderson – </w:t>
-      </w:r>
+      <w:proofErr w:type="spellStart"/>
+      <w:r>
+        <w:rPr>
+          <w:rFonts w:ascii="Times New Roman" w:hAnsi="Times New Roman" w:cs="Times New Roman"/>
+        </w:rPr>
+        <w:t>TiRon</w:t>
+      </w:r>
+      <w:proofErr w:type="spellEnd"/>
+      <w:r>
+        <w:rPr>
+          <w:rFonts w:ascii="Times New Roman" w:hAnsi="Times New Roman" w:cs="Times New Roman"/>
+        </w:rPr>
+        <w:t xml:space="preserve"> Anderson – </w:t>
+      </w:r>
+      <w:r>
+        <w:rPr>
+          <w:rFonts w:ascii="Times New Roman" w:hAnsi="Times New Roman" w:cs="Times New Roman"/>
+        </w:rPr>
+        <w:t xml:space="preserve">tda16b – </w:t>
+      </w:r>
+      <w:proofErr w:type="spellStart"/>
+      <w:r>
+        <w:rPr>
+          <w:rFonts w:ascii="Times New Roman" w:hAnsi="Times New Roman" w:cs="Times New Roman"/>
+        </w:rPr>
+        <w:t>JamRon</w:t>
+      </w:r>
+      <w:bookmarkStart w:id="0" w:name="_GoBack"/>
+      <w:bookmarkEnd w:id="0"/>
+      <w:proofErr w:type="spellEnd"/>
     </w:p>
     <w:p>
       <w:pPr>
@@ -1190,11 +1230,19 @@
           <w:rFonts w:ascii="Times New Roman" w:hAnsi="Times New Roman" w:cs="Times New Roman"/>
         </w:rPr>
       </w:pPr>
-      <w:r>
-        <w:rPr>
-          <w:rFonts w:ascii="Times New Roman" w:hAnsi="Times New Roman" w:cs="Times New Roman"/>
-        </w:rPr>
-        <w:t xml:space="preserve">TiRon Anderson – </w:t>
+      <w:proofErr w:type="spellStart"/>
+      <w:r>
+        <w:rPr>
+          <w:rFonts w:ascii="Times New Roman" w:hAnsi="Times New Roman" w:cs="Times New Roman"/>
+        </w:rPr>
+        <w:t>TiRon</w:t>
+      </w:r>
+      <w:proofErr w:type="spellEnd"/>
+      <w:r>
+        <w:rPr>
+          <w:rFonts w:ascii="Times New Roman" w:hAnsi="Times New Roman" w:cs="Times New Roman"/>
+        </w:rPr>
+        <w:t xml:space="preserve"> Anderson – </w:t>
       </w:r>
     </w:p>
     <w:p>
@@ -1404,7 +1452,7 @@
 </file>
 
 <file path=word/numbering.xml><?xml version="1.0" encoding="utf-8"?>
-<w:numbering xmlns:wpc="http://schemas.microsoft.com/office/word/2010/wordprocessingCanvas" xmlns:cx="http://schemas.microsoft.com/office/drawing/2014/chartex" xmlns:cx1="http://schemas.microsoft.com/office/drawing/2015/9/8/chartex" xmlns:cx2="http://schemas.microsoft.com/office/drawing/2015/10/21/chartex" xmlns:cx3="http://schemas.microsoft.com/office/drawing/2016/5/9/chartex" xmlns:cx4="http://schemas.microsoft.com/office/drawing/2016/5/10/chartex" xmlns:cx5="http://schemas.microsoft.com/office/drawing/2016/5/11/chartex" xmlns:cx6="http://schemas.microsoft.com/office/drawing/2016/5/12/chartex" xmlns:cx7="http://schemas.microsoft.com/office/drawing/2016/5/13/chartex" xmlns:cx8="http://schemas.microsoft.com/office/drawing/2016/5/14/chartex" xmlns:mc="http://schemas.openxmlformats.org/markup-compatibility/2006" xmlns:aink="http://schemas.microsoft.com/office/drawing/2016/ink" xmlns:am3d="http://schemas.microsoft.com/office/drawing/2017/model3d" xmlns:o="urn:schemas-microsoft-com:office:office" xmlns:r="http://schemas.openxmlformats.org/officeDocument/2006/relationships" xmlns:m="http://schemas.openxmlformats.org/officeDocument/2006/math" xmlns:v="urn:schemas-microsoft-com:vml" xmlns:wp14="http://schemas.microsoft.com/office/word/2010/wordprocessingDrawing" xmlns:wp="http://schemas.openxmlformats.org/drawingml/2006/wordprocessingDrawing" xmlns:w10="urn:schemas-microsoft-com:office:word" xmlns:w="http://schemas.openxmlformats.org/wordprocessingml/2006/main" xmlns:w14="http://schemas.microsoft.com/office/word/2010/wordml" xmlns:w15="http://schemas.microsoft.com/office/word/2012/wordml" xmlns:w16cex="http://schemas.microsoft.com/office/word/2018/wordml/cex" xmlns:w16cid="http://schemas.microsoft.com/office/word/2016/wordml/cid" xmlns:w16="http://schemas.microsoft.com/office/word/2018/wordml" xmlns:w16se="http://schemas.microsoft.com/office/word/2015/wordml/symex" xmlns:wpg="http://schemas.microsoft.com/office/word/2010/wordprocessingGroup" xmlns:wpi="http://schemas.microsoft.com/office/word/2010/wordprocessingInk" xmlns:wne="http://schemas.microsoft.com/office/word/2006/wordml" xmlns:wps="http://schemas.microsoft.com/office/word/2010/wordprocessingShape" mc:Ignorable="w14 w15 w16se w16cid w16 w16cex wp14">
+<w:numbering xmlns:wpc="http://schemas.microsoft.com/office/word/2010/wordprocessingCanvas" xmlns:cx="http://schemas.microsoft.com/office/drawing/2014/chartex" xmlns:cx1="http://schemas.microsoft.com/office/drawing/2015/9/8/chartex" xmlns:cx2="http://schemas.microsoft.com/office/drawing/2015/10/21/chartex" xmlns:cx3="http://schemas.microsoft.com/office/drawing/2016/5/9/chartex" xmlns:cx4="http://schemas.microsoft.com/office/drawing/2016/5/10/chartex" xmlns:cx5="http://schemas.microsoft.com/office/drawing/2016/5/11/chartex" xmlns:cx6="http://schemas.microsoft.com/office/drawing/2016/5/12/chartex" xmlns:cx7="http://schemas.microsoft.com/office/drawing/2016/5/13/chartex" xmlns:cx8="http://schemas.microsoft.com/office/drawing/2016/5/14/chartex" xmlns:mc="http://schemas.openxmlformats.org/markup-compatibility/2006" xmlns:aink="http://schemas.microsoft.com/office/drawing/2016/ink" xmlns:am3d="http://schemas.microsoft.com/office/drawing/2017/model3d" xmlns:o="urn:schemas-microsoft-com:office:office" xmlns:r="http://schemas.openxmlformats.org/officeDocument/2006/relationships" xmlns:m="http://schemas.openxmlformats.org/officeDocument/2006/math" xmlns:v="urn:schemas-microsoft-com:vml" xmlns:wp14="http://schemas.microsoft.com/office/word/2010/wordprocessingDrawing" xmlns:wp="http://schemas.openxmlformats.org/drawingml/2006/wordprocessingDrawing" xmlns:w10="urn:schemas-microsoft-com:office:word" xmlns:w="http://schemas.openxmlformats.org/wordprocessingml/2006/main" xmlns:w14="http://schemas.microsoft.com/office/word/2010/wordml" xmlns:w15="http://schemas.microsoft.com/office/word/2012/wordml" xmlns:w16cid="http://schemas.microsoft.com/office/word/2016/wordml/cid" xmlns:w16se="http://schemas.microsoft.com/office/word/2015/wordml/symex" xmlns:wpg="http://schemas.microsoft.com/office/word/2010/wordprocessingGroup" xmlns:wpi="http://schemas.microsoft.com/office/word/2010/wordprocessingInk" xmlns:wne="http://schemas.microsoft.com/office/word/2006/wordml" xmlns:wps="http://schemas.microsoft.com/office/word/2010/wordprocessingShape" mc:Ignorable="w14 w15 w16se w16cid wp14">
   <w:abstractNum w:abstractNumId="0" w15:restartNumberingAfterBreak="0">
     <w:nsid w:val="13C34168"/>
     <w:multiLevelType w:val="hybridMultilevel"/>
@@ -2051,7 +2099,7 @@
 </file>
 
 <file path=word/styles.xml><?xml version="1.0" encoding="utf-8"?>
-<w:styles xmlns:mc="http://schemas.openxmlformats.org/markup-compatibility/2006" xmlns:r="http://schemas.openxmlformats.org/officeDocument/2006/relationships" xmlns:w="http://schemas.openxmlformats.org/wordprocessingml/2006/main" xmlns:w14="http://schemas.microsoft.com/office/word/2010/wordml" xmlns:w15="http://schemas.microsoft.com/office/word/2012/wordml" xmlns:w16cex="http://schemas.microsoft.com/office/word/2018/wordml/cex" xmlns:w16cid="http://schemas.microsoft.com/office/word/2016/wordml/cid" xmlns:w16="http://schemas.microsoft.com/office/word/2018/wordml" xmlns:w16se="http://schemas.microsoft.com/office/word/2015/wordml/symex" mc:Ignorable="w14 w15 w16se w16cid w16 w16cex">
+<w:styles xmlns:mc="http://schemas.openxmlformats.org/markup-compatibility/2006" xmlns:r="http://schemas.openxmlformats.org/officeDocument/2006/relationships" xmlns:w="http://schemas.openxmlformats.org/wordprocessingml/2006/main" xmlns:w14="http://schemas.microsoft.com/office/word/2010/wordml" xmlns:w15="http://schemas.microsoft.com/office/word/2012/wordml" xmlns:w16cid="http://schemas.microsoft.com/office/word/2016/wordml/cid" xmlns:w16se="http://schemas.microsoft.com/office/word/2015/wordml/symex" mc:Ignorable="w14 w15 w16se w16cid">
   <w:docDefaults>
     <w:rPrDefault>
       <w:rPr>
@@ -2067,7 +2115,7 @@
       </w:pPr>
     </w:pPrDefault>
   </w:docDefaults>
-  <w:latentStyles w:defLockedState="0" w:defUIPriority="99" w:defSemiHidden="0" w:defUnhideWhenUsed="0" w:defQFormat="0" w:count="376">
+  <w:latentStyles w:defLockedState="0" w:defUIPriority="99" w:defSemiHidden="0" w:defUnhideWhenUsed="0" w:defQFormat="0" w:count="375">
     <w:lsdException w:name="Normal" w:uiPriority="0" w:qFormat="1"/>
     <w:lsdException w:name="heading 1" w:uiPriority="0" w:qFormat="1"/>
     <w:lsdException w:name="heading 2" w:semiHidden="1" w:uiPriority="9" w:unhideWhenUsed="1" w:qFormat="1"/>
@@ -2173,6 +2221,7 @@
     <w:lsdException w:name="HTML Sample" w:semiHidden="1" w:unhideWhenUsed="1"/>
     <w:lsdException w:name="HTML Typewriter" w:semiHidden="1" w:unhideWhenUsed="1"/>
     <w:lsdException w:name="HTML Variable" w:semiHidden="1" w:unhideWhenUsed="1"/>
+    <w:lsdException w:name="Normal Table" w:semiHidden="1" w:unhideWhenUsed="1"/>
     <w:lsdException w:name="annotation subject" w:semiHidden="1" w:unhideWhenUsed="1"/>
     <w:lsdException w:name="No List" w:semiHidden="1" w:unhideWhenUsed="1"/>
     <w:lsdException w:name="Outline List 1" w:semiHidden="1" w:unhideWhenUsed="1"/>
@@ -2219,8 +2268,10 @@
     <w:lsdException w:name="Table Subtle 2" w:semiHidden="1" w:unhideWhenUsed="1"/>
     <w:lsdException w:name="Table Web 1" w:semiHidden="1" w:unhideWhenUsed="1"/>
     <w:lsdException w:name="Table Web 2" w:semiHidden="1" w:unhideWhenUsed="1"/>
+    <w:lsdException w:name="Table Web 3" w:semiHidden="1" w:unhideWhenUsed="1"/>
     <w:lsdException w:name="Balloon Text" w:semiHidden="1" w:unhideWhenUsed="1"/>
     <w:lsdException w:name="Table Grid" w:uiPriority="39"/>
+    <w:lsdException w:name="Table Theme" w:semiHidden="1" w:unhideWhenUsed="1"/>
     <w:lsdException w:name="Placeholder Text" w:semiHidden="1"/>
     <w:lsdException w:name="No Spacing" w:uiPriority="1" w:qFormat="1"/>
     <w:lsdException w:name="Light Shading" w:uiPriority="60"/>
@@ -2431,7 +2482,6 @@
     <w:lsdException w:name="Smart Hyperlink" w:semiHidden="1" w:unhideWhenUsed="1"/>
     <w:lsdException w:name="Hashtag" w:semiHidden="1" w:unhideWhenUsed="1"/>
     <w:lsdException w:name="Unresolved Mention" w:semiHidden="1" w:unhideWhenUsed="1"/>
-    <w:lsdException w:name="Smart Link" w:semiHidden="1" w:unhideWhenUsed="1"/>
   </w:latentStyles>
   <w:style w:type="paragraph" w:default="1" w:styleId="Normal">
     <w:name w:val="Normal"/>

</xml_diff>

<commit_message>
Still working on T_Rex.cs
</commit_message>
<xml_diff>
--- a/DinoGame/Progress_Report.docx
+++ b/DinoGame/Progress_Report.docx
@@ -63,8 +63,10 @@
           <w:b/>
           <w:sz w:val="24"/>
         </w:rPr>
-        <w:t>1</w:t>
-      </w:r>
+        <w:t>2.0</w:t>
+      </w:r>
+      <w:bookmarkStart w:id="0" w:name="_GoBack"/>
+      <w:bookmarkEnd w:id="0"/>
       <w:r>
         <w:rPr>
           <w:rFonts w:ascii="Times New Roman" w:hAnsi="Times New Roman" w:cs="Times New Roman"/>
@@ -361,8 +363,6 @@
         </w:rPr>
         <w:t>JamRon</w:t>
       </w:r>
-      <w:bookmarkStart w:id="0" w:name="_GoBack"/>
-      <w:bookmarkEnd w:id="0"/>
       <w:proofErr w:type="spellEnd"/>
     </w:p>
     <w:p>

</xml_diff>

<commit_message>
Progress Reprt video added
</commit_message>
<xml_diff>
--- a/DinoGame/Progress_Report.docx
+++ b/DinoGame/Progress_Report.docx
@@ -146,16 +146,8 @@
         <w:rPr>
           <w:rFonts w:ascii="Times New Roman" w:hAnsi="Times New Roman" w:cs="Times New Roman"/>
         </w:rPr>
-        <w:t xml:space="preserve">Ricardo Jimenez – raj18bl – </w:t>
-      </w:r>
-      <w:proofErr w:type="spellStart"/>
-      <w:r>
-        <w:rPr>
-          <w:rFonts w:ascii="Times New Roman" w:hAnsi="Times New Roman" w:cs="Times New Roman"/>
-        </w:rPr>
-        <w:t>JimenezPlusPlus</w:t>
-      </w:r>
-      <w:proofErr w:type="spellEnd"/>
+        <w:t>Ricardo Jimenez – raj18bl – JimenezPlusPlus</w:t>
+      </w:r>
     </w:p>
     <w:p>
       <w:pPr>
@@ -176,16 +168,8 @@
         <w:rPr>
           <w:rFonts w:ascii="Times New Roman" w:hAnsi="Times New Roman" w:cs="Times New Roman"/>
         </w:rPr>
-        <w:t xml:space="preserve">ajl16k - </w:t>
-      </w:r>
-      <w:proofErr w:type="spellStart"/>
-      <w:r>
-        <w:rPr>
-          <w:rFonts w:ascii="Times New Roman" w:hAnsi="Times New Roman" w:cs="Times New Roman"/>
-        </w:rPr>
-        <w:t>austinLeach</w:t>
-      </w:r>
-      <w:proofErr w:type="spellEnd"/>
+        <w:t>ajl16k - austinLeach</w:t>
+      </w:r>
     </w:p>
     <w:p>
       <w:pPr>
@@ -240,34 +224,18 @@
           <w:rFonts w:ascii="Times New Roman" w:hAnsi="Times New Roman" w:cs="Times New Roman"/>
         </w:rPr>
       </w:pPr>
-      <w:proofErr w:type="spellStart"/>
-      <w:r>
-        <w:rPr>
-          <w:rFonts w:ascii="Times New Roman" w:hAnsi="Times New Roman" w:cs="Times New Roman"/>
-        </w:rPr>
-        <w:t>TiRon</w:t>
-      </w:r>
-      <w:proofErr w:type="spellEnd"/>
-      <w:r>
-        <w:rPr>
-          <w:rFonts w:ascii="Times New Roman" w:hAnsi="Times New Roman" w:cs="Times New Roman"/>
-        </w:rPr>
-        <w:t xml:space="preserve"> Anderson – </w:t>
-      </w:r>
-      <w:r>
-        <w:rPr>
-          <w:rFonts w:ascii="Times New Roman" w:hAnsi="Times New Roman" w:cs="Times New Roman"/>
-        </w:rPr>
-        <w:t xml:space="preserve">tda16b – </w:t>
-      </w:r>
-      <w:proofErr w:type="spellStart"/>
-      <w:r>
-        <w:rPr>
-          <w:rFonts w:ascii="Times New Roman" w:hAnsi="Times New Roman" w:cs="Times New Roman"/>
-        </w:rPr>
-        <w:t>JamRon</w:t>
-      </w:r>
-      <w:proofErr w:type="spellEnd"/>
+      <w:r>
+        <w:rPr>
+          <w:rFonts w:ascii="Times New Roman" w:hAnsi="Times New Roman" w:cs="Times New Roman"/>
+        </w:rPr>
+        <w:t xml:space="preserve">TiRon Anderson – </w:t>
+      </w:r>
+      <w:r>
+        <w:rPr>
+          <w:rFonts w:ascii="Times New Roman" w:hAnsi="Times New Roman" w:cs="Times New Roman"/>
+        </w:rPr>
+        <w:t>tda16b – JamRon</w:t>
+      </w:r>
     </w:p>
     <w:p>
       <w:pPr>
@@ -821,19 +789,11 @@
           <w:rFonts w:ascii="Times New Roman" w:hAnsi="Times New Roman" w:cs="Times New Roman"/>
         </w:rPr>
       </w:pPr>
-      <w:proofErr w:type="spellStart"/>
-      <w:r>
-        <w:rPr>
-          <w:rFonts w:ascii="Times New Roman" w:hAnsi="Times New Roman" w:cs="Times New Roman"/>
-        </w:rPr>
-        <w:t>TiRon</w:t>
-      </w:r>
-      <w:proofErr w:type="spellEnd"/>
-      <w:r>
-        <w:rPr>
-          <w:rFonts w:ascii="Times New Roman" w:hAnsi="Times New Roman" w:cs="Times New Roman"/>
-        </w:rPr>
-        <w:t xml:space="preserve"> Anderson – </w:t>
+      <w:r>
+        <w:rPr>
+          <w:rFonts w:ascii="Times New Roman" w:hAnsi="Times New Roman" w:cs="Times New Roman"/>
+        </w:rPr>
+        <w:t xml:space="preserve">TiRon Anderson – </w:t>
       </w:r>
       <w:r>
         <w:rPr>
@@ -986,8 +946,6 @@
         </w:rPr>
         <w:t xml:space="preserve"> and time machine parts</w:t>
       </w:r>
-      <w:bookmarkStart w:id="0" w:name="_GoBack"/>
-      <w:bookmarkEnd w:id="0"/>
       <w:r>
         <w:rPr>
           <w:rFonts w:ascii="Times New Roman" w:eastAsia="Times New Roman" w:hAnsi="Times New Roman" w:cs="Times New Roman"/>
@@ -1081,6 +1039,23 @@
           <w:rFonts w:ascii="Times New Roman" w:eastAsia="Times New Roman" w:hAnsi="Times New Roman" w:cs="Times New Roman"/>
         </w:rPr>
       </w:pPr>
+      <w:hyperlink r:id="rId5" w:history="1">
+        <w:r>
+          <w:rPr>
+            <w:rStyle w:val="Hyperlink"/>
+            <w:rFonts w:ascii="Times New Roman" w:eastAsia="Times New Roman" w:hAnsi="Times New Roman" w:cs="Times New Roman"/>
+          </w:rPr>
+          <w:t>https://drive.google.com/file/d/1MuTv-ZrgvIoQm72w377kSq4B9lasiYTD/view?usp=sharing</w:t>
+        </w:r>
+      </w:hyperlink>
+      <w:r>
+        <w:rPr>
+          <w:rFonts w:ascii="Times New Roman" w:eastAsia="Times New Roman" w:hAnsi="Times New Roman" w:cs="Times New Roman"/>
+        </w:rPr>
+        <w:t xml:space="preserve"> </w:t>
+      </w:r>
+      <w:bookmarkStart w:id="0" w:name="_GoBack"/>
+      <w:bookmarkEnd w:id="0"/>
     </w:p>
     <w:sectPr>
       <w:pgSz w:w="12240" w:h="15840"/>

</xml_diff>

<commit_message>
updated progress report and fixed audio
</commit_message>
<xml_diff>
--- a/DinoGame/Progress_Report.docx
+++ b/DinoGame/Progress_Report.docx
@@ -711,7 +711,28 @@
           <w:rFonts w:ascii="Times New Roman" w:eastAsia="Times New Roman" w:hAnsi="Times New Roman" w:cs="Times New Roman"/>
           <w:iCs/>
         </w:rPr>
-        <w:t xml:space="preserve"> - Brad</w:t>
+        <w:t xml:space="preserve"> </w:t>
+      </w:r>
+      <w:r>
+        <w:rPr>
+          <w:rFonts w:ascii="Times New Roman" w:eastAsia="Times New Roman" w:hAnsi="Times New Roman" w:cs="Times New Roman"/>
+          <w:iCs/>
+        </w:rPr>
+        <w:t>–</w:t>
+      </w:r>
+      <w:r>
+        <w:rPr>
+          <w:rFonts w:ascii="Times New Roman" w:eastAsia="Times New Roman" w:hAnsi="Times New Roman" w:cs="Times New Roman"/>
+          <w:iCs/>
+        </w:rPr>
+        <w:t xml:space="preserve"> Bra</w:t>
+      </w:r>
+      <w:r>
+        <w:rPr>
+          <w:rFonts w:ascii="Times New Roman" w:eastAsia="Times New Roman" w:hAnsi="Times New Roman" w:cs="Times New Roman"/>
+          <w:iCs/>
+        </w:rPr>
+        <w:t>d</w:t>
       </w:r>
     </w:p>
     <w:p>
@@ -897,14 +918,13 @@
         <w:rPr>
           <w:rFonts w:ascii="Times New Roman" w:hAnsi="Times New Roman" w:cs="Times New Roman"/>
         </w:rPr>
-        <w:lastRenderedPageBreak/>
         <w:t xml:space="preserve">TiRon Anderson – </w:t>
       </w:r>
       <w:r>
         <w:rPr>
           <w:rFonts w:ascii="Times New Roman" w:hAnsi="Times New Roman" w:cs="Times New Roman"/>
         </w:rPr>
-        <w:t>Implemented title scene with main menu and how to play menu; added background music</w:t>
+        <w:t>Finished adding music and sound effects. Created use case diagrams.</w:t>
       </w:r>
     </w:p>
     <w:p>
@@ -1110,7 +1130,7 @@
           <w:rFonts w:ascii="Times New Roman" w:eastAsia="Times New Roman" w:hAnsi="Times New Roman" w:cs="Times New Roman"/>
         </w:rPr>
       </w:pPr>
-      <w:hyperlink r:id="rId5" w:history="1">
+      <w:hyperlink r:id="rId7" w:history="1">
         <w:r>
           <w:rPr>
             <w:rStyle w:val="Hyperlink"/>
@@ -1134,6 +1154,56 @@
     </w:sectPr>
   </w:body>
 </w:document>
+</file>
+
+<file path=word/endnotes.xml><?xml version="1.0" encoding="utf-8"?>
+<w:endnotes xmlns:wpc="http://schemas.microsoft.com/office/word/2010/wordprocessingCanvas" xmlns:cx="http://schemas.microsoft.com/office/drawing/2014/chartex" xmlns:cx1="http://schemas.microsoft.com/office/drawing/2015/9/8/chartex" xmlns:cx2="http://schemas.microsoft.com/office/drawing/2015/10/21/chartex" xmlns:cx3="http://schemas.microsoft.com/office/drawing/2016/5/9/chartex" xmlns:cx4="http://schemas.microsoft.com/office/drawing/2016/5/10/chartex" xmlns:cx5="http://schemas.microsoft.com/office/drawing/2016/5/11/chartex" xmlns:cx6="http://schemas.microsoft.com/office/drawing/2016/5/12/chartex" xmlns:cx7="http://schemas.microsoft.com/office/drawing/2016/5/13/chartex" xmlns:cx8="http://schemas.microsoft.com/office/drawing/2016/5/14/chartex" xmlns:mc="http://schemas.openxmlformats.org/markup-compatibility/2006" xmlns:aink="http://schemas.microsoft.com/office/drawing/2016/ink" xmlns:am3d="http://schemas.microsoft.com/office/drawing/2017/model3d" xmlns:o="urn:schemas-microsoft-com:office:office" xmlns:r="http://schemas.openxmlformats.org/officeDocument/2006/relationships" xmlns:m="http://schemas.openxmlformats.org/officeDocument/2006/math" xmlns:v="urn:schemas-microsoft-com:vml" xmlns:wp14="http://schemas.microsoft.com/office/word/2010/wordprocessingDrawing" xmlns:wp="http://schemas.openxmlformats.org/drawingml/2006/wordprocessingDrawing" xmlns:w10="urn:schemas-microsoft-com:office:word" xmlns:w="http://schemas.openxmlformats.org/wordprocessingml/2006/main" xmlns:w14="http://schemas.microsoft.com/office/word/2010/wordml" xmlns:w15="http://schemas.microsoft.com/office/word/2012/wordml" xmlns:w16cex="http://schemas.microsoft.com/office/word/2018/wordml/cex" xmlns:w16cid="http://schemas.microsoft.com/office/word/2016/wordml/cid" xmlns:w16="http://schemas.microsoft.com/office/word/2018/wordml" xmlns:w16se="http://schemas.microsoft.com/office/word/2015/wordml/symex" xmlns:wpg="http://schemas.microsoft.com/office/word/2010/wordprocessingGroup" xmlns:wpi="http://schemas.microsoft.com/office/word/2010/wordprocessingInk" xmlns:wne="http://schemas.microsoft.com/office/word/2006/wordml" xmlns:wps="http://schemas.microsoft.com/office/word/2010/wordprocessingShape" mc:Ignorable="w14 w15 w16se w16cid w16 w16cex wp14">
+  <w:endnote w:type="separator" w:id="-1">
+    <w:p>
+      <w:pPr>
+        <w:spacing w:after="0" w:line="240" w:lineRule="auto"/>
+      </w:pPr>
+      <w:r>
+        <w:separator/>
+      </w:r>
+    </w:p>
+  </w:endnote>
+  <w:endnote w:type="continuationSeparator" w:id="0">
+    <w:p>
+      <w:pPr>
+        <w:spacing w:after="0" w:line="240" w:lineRule="auto"/>
+      </w:pPr>
+      <w:r>
+        <w:continuationSeparator/>
+      </w:r>
+    </w:p>
+  </w:endnote>
+</w:endnotes>
+</file>
+
+<file path=word/footnotes.xml><?xml version="1.0" encoding="utf-8"?>
+<w:footnotes xmlns:wpc="http://schemas.microsoft.com/office/word/2010/wordprocessingCanvas" xmlns:cx="http://schemas.microsoft.com/office/drawing/2014/chartex" xmlns:cx1="http://schemas.microsoft.com/office/drawing/2015/9/8/chartex" xmlns:cx2="http://schemas.microsoft.com/office/drawing/2015/10/21/chartex" xmlns:cx3="http://schemas.microsoft.com/office/drawing/2016/5/9/chartex" xmlns:cx4="http://schemas.microsoft.com/office/drawing/2016/5/10/chartex" xmlns:cx5="http://schemas.microsoft.com/office/drawing/2016/5/11/chartex" xmlns:cx6="http://schemas.microsoft.com/office/drawing/2016/5/12/chartex" xmlns:cx7="http://schemas.microsoft.com/office/drawing/2016/5/13/chartex" xmlns:cx8="http://schemas.microsoft.com/office/drawing/2016/5/14/chartex" xmlns:mc="http://schemas.openxmlformats.org/markup-compatibility/2006" xmlns:aink="http://schemas.microsoft.com/office/drawing/2016/ink" xmlns:am3d="http://schemas.microsoft.com/office/drawing/2017/model3d" xmlns:o="urn:schemas-microsoft-com:office:office" xmlns:r="http://schemas.openxmlformats.org/officeDocument/2006/relationships" xmlns:m="http://schemas.openxmlformats.org/officeDocument/2006/math" xmlns:v="urn:schemas-microsoft-com:vml" xmlns:wp14="http://schemas.microsoft.com/office/word/2010/wordprocessingDrawing" xmlns:wp="http://schemas.openxmlformats.org/drawingml/2006/wordprocessingDrawing" xmlns:w10="urn:schemas-microsoft-com:office:word" xmlns:w="http://schemas.openxmlformats.org/wordprocessingml/2006/main" xmlns:w14="http://schemas.microsoft.com/office/word/2010/wordml" xmlns:w15="http://schemas.microsoft.com/office/word/2012/wordml" xmlns:w16cex="http://schemas.microsoft.com/office/word/2018/wordml/cex" xmlns:w16cid="http://schemas.microsoft.com/office/word/2016/wordml/cid" xmlns:w16="http://schemas.microsoft.com/office/word/2018/wordml" xmlns:w16se="http://schemas.microsoft.com/office/word/2015/wordml/symex" xmlns:wpg="http://schemas.microsoft.com/office/word/2010/wordprocessingGroup" xmlns:wpi="http://schemas.microsoft.com/office/word/2010/wordprocessingInk" xmlns:wne="http://schemas.microsoft.com/office/word/2006/wordml" xmlns:wps="http://schemas.microsoft.com/office/word/2010/wordprocessingShape" mc:Ignorable="w14 w15 w16se w16cid w16 w16cex wp14">
+  <w:footnote w:type="separator" w:id="-1">
+    <w:p>
+      <w:pPr>
+        <w:spacing w:after="0" w:line="240" w:lineRule="auto"/>
+      </w:pPr>
+      <w:r>
+        <w:separator/>
+      </w:r>
+    </w:p>
+  </w:footnote>
+  <w:footnote w:type="continuationSeparator" w:id="0">
+    <w:p>
+      <w:pPr>
+        <w:spacing w:after="0" w:line="240" w:lineRule="auto"/>
+      </w:pPr>
+      <w:r>
+        <w:continuationSeparator/>
+      </w:r>
+    </w:p>
+  </w:footnote>
+</w:footnotes>
 </file>
 
 <file path=word/numbering.xml><?xml version="1.0" encoding="utf-8"?>
@@ -2269,6 +2339,50 @@
       <w:shd w:val="clear" w:color="auto" w:fill="E1DFDD"/>
     </w:rPr>
   </w:style>
+  <w:style w:type="paragraph" w:styleId="Header">
+    <w:name w:val="header"/>
+    <w:basedOn w:val="Normal"/>
+    <w:link w:val="HeaderChar"/>
+    <w:uiPriority w:val="99"/>
+    <w:unhideWhenUsed/>
+    <w:rsid w:val="0079167C"/>
+    <w:pPr>
+      <w:tabs>
+        <w:tab w:val="center" w:pos="4680"/>
+        <w:tab w:val="right" w:pos="9360"/>
+      </w:tabs>
+      <w:spacing w:after="0" w:line="240" w:lineRule="auto"/>
+    </w:pPr>
+  </w:style>
+  <w:style w:type="character" w:customStyle="1" w:styleId="HeaderChar">
+    <w:name w:val="Header Char"/>
+    <w:basedOn w:val="DefaultParagraphFont"/>
+    <w:link w:val="Header"/>
+    <w:uiPriority w:val="99"/>
+    <w:rsid w:val="0079167C"/>
+  </w:style>
+  <w:style w:type="paragraph" w:styleId="Footer">
+    <w:name w:val="footer"/>
+    <w:basedOn w:val="Normal"/>
+    <w:link w:val="FooterChar"/>
+    <w:uiPriority w:val="99"/>
+    <w:unhideWhenUsed/>
+    <w:rsid w:val="0079167C"/>
+    <w:pPr>
+      <w:tabs>
+        <w:tab w:val="center" w:pos="4680"/>
+        <w:tab w:val="right" w:pos="9360"/>
+      </w:tabs>
+      <w:spacing w:after="0" w:line="240" w:lineRule="auto"/>
+    </w:pPr>
+  </w:style>
+  <w:style w:type="character" w:customStyle="1" w:styleId="FooterChar">
+    <w:name w:val="Footer Char"/>
+    <w:basedOn w:val="DefaultParagraphFont"/>
+    <w:link w:val="Footer"/>
+    <w:uiPriority w:val="99"/>
+    <w:rsid w:val="0079167C"/>
+  </w:style>
 </w:styles>
 </file>
 

</xml_diff>